<commit_message>
Use Case - 8 Updated
</commit_message>
<xml_diff>
--- a/30%/Detail Use Cases.docx
+++ b/30%/Detail Use Cases.docx
@@ -7795,21 +7795,42 @@
           </w:tcPr>
           <w:p>
             <w:pPr>
-              <w:rPr>
-                <w:rFonts w:ascii="Times New Roman" w:hAnsi="Times New Roman" w:cs="Times New Roman"/>
-                <w:sz w:val="24"/>
-                <w:szCs w:val="24"/>
-                <w:lang w:val="en-US"/>
-              </w:rPr>
-            </w:pPr>
-            <w:r>
-              <w:rPr>
-                <w:rFonts w:ascii="Times New Roman" w:hAnsi="Times New Roman" w:cs="Times New Roman"/>
-                <w:sz w:val="24"/>
-                <w:szCs w:val="24"/>
-                <w:lang w:val="en-US"/>
-              </w:rPr>
-              <w:t>Primary Actor: Distributor</w:t>
+              <w:tabs>
+                <w:tab w:val="center" w:pos="3339"/>
+              </w:tabs>
+              <w:rPr>
+                <w:rFonts w:ascii="Times New Roman" w:hAnsi="Times New Roman" w:cs="Times New Roman"/>
+                <w:sz w:val="24"/>
+                <w:szCs w:val="24"/>
+                <w:lang w:val="en-US"/>
+              </w:rPr>
+            </w:pPr>
+            <w:r>
+              <w:rPr>
+                <w:rFonts w:ascii="Times New Roman" w:hAnsi="Times New Roman" w:cs="Times New Roman"/>
+                <w:sz w:val="24"/>
+                <w:szCs w:val="24"/>
+                <w:lang w:val="en-US"/>
+              </w:rPr>
+              <w:t xml:space="preserve">Primary Actor: </w:t>
+            </w:r>
+            <w:r>
+              <w:rPr>
+                <w:rFonts w:ascii="Times New Roman" w:hAnsi="Times New Roman" w:cs="Times New Roman"/>
+                <w:sz w:val="24"/>
+                <w:szCs w:val="24"/>
+                <w:lang w:val="en-US"/>
+              </w:rPr>
+              <w:t>Retailer</w:t>
+            </w:r>
+            <w:r>
+              <w:rPr>
+                <w:rFonts w:ascii="Times New Roman" w:hAnsi="Times New Roman" w:cs="Times New Roman"/>
+                <w:sz w:val="24"/>
+                <w:szCs w:val="24"/>
+                <w:lang w:val="en-US"/>
+              </w:rPr>
+              <w:tab/>
             </w:r>
           </w:p>
         </w:tc>
@@ -7864,16 +7885,7 @@
                 <w:szCs w:val="24"/>
                 <w:lang w:val="en-US"/>
               </w:rPr>
-              <w:t>D</w:t>
-            </w:r>
-            <w:r>
-              <w:rPr>
-                <w:rFonts w:ascii="Times New Roman" w:hAnsi="Times New Roman" w:cs="Times New Roman"/>
-                <w:sz w:val="24"/>
-                <w:szCs w:val="24"/>
-                <w:lang w:val="en-US"/>
-              </w:rPr>
-              <w:t>istributor</w:t>
+              <w:t>Retailer</w:t>
             </w:r>
             <w:r>
               <w:rPr>
@@ -8000,16 +8012,7 @@
                 <w:szCs w:val="24"/>
                 <w:lang w:val="en-US"/>
               </w:rPr>
-              <w:t>distribu</w:t>
-            </w:r>
-            <w:r>
-              <w:rPr>
-                <w:rFonts w:ascii="Times New Roman" w:hAnsi="Times New Roman" w:cs="Times New Roman"/>
-                <w:sz w:val="24"/>
-                <w:szCs w:val="24"/>
-                <w:lang w:val="en-US"/>
-              </w:rPr>
-              <w:t>tor</w:t>
+              <w:t>retailer</w:t>
             </w:r>
             <w:r>
               <w:rPr>
@@ -8128,7 +8131,7 @@
                 <w:szCs w:val="24"/>
                 <w:lang w:val="en-US"/>
               </w:rPr>
-              <w:t>Distributor</w:t>
+              <w:t>Retailer</w:t>
             </w:r>
             <w:r>
               <w:rPr>
@@ -8201,7 +8204,7 @@
                 <w:szCs w:val="24"/>
                 <w:lang w:val="en-US"/>
               </w:rPr>
-              <w:t>Distributor</w:t>
+              <w:t>Retailer</w:t>
             </w:r>
             <w:r>
               <w:rPr>
@@ -8410,7 +8413,24 @@
                 <w:sz w:val="24"/>
                 <w:szCs w:val="24"/>
               </w:rPr>
-              <w:t>When new sale is generated distributor click on the</w:t>
+              <w:t xml:space="preserve">When new sale is generated </w:t>
+            </w:r>
+            <w:r>
+              <w:rPr>
+                <w:rFonts w:ascii="Times New Roman" w:hAnsi="Times New Roman" w:cs="Times New Roman"/>
+                <w:sz w:val="24"/>
+                <w:szCs w:val="24"/>
+                <w:lang w:val="en-US"/>
+              </w:rPr>
+              <w:t>retailer</w:t>
+            </w:r>
+            <w:r>
+              <w:rPr>
+                <w:rFonts w:ascii="Times New Roman" w:hAnsi="Times New Roman" w:cs="Times New Roman"/>
+                <w:sz w:val="24"/>
+                <w:szCs w:val="24"/>
+              </w:rPr>
+              <w:t xml:space="preserve"> click on the</w:t>
             </w:r>
             <w:r>
               <w:rPr>
@@ -8429,23 +8449,13 @@
               </w:rPr>
               <w:t>P</w:t>
             </w:r>
-            <w:proofErr w:type="spellStart"/>
-            <w:r>
-              <w:rPr>
-                <w:rFonts w:ascii="Times New Roman" w:hAnsi="Times New Roman" w:cs="Times New Roman"/>
-                <w:sz w:val="24"/>
-                <w:szCs w:val="24"/>
-              </w:rPr>
-              <w:t>rint</w:t>
-            </w:r>
-            <w:proofErr w:type="spellEnd"/>
-            <w:r>
-              <w:rPr>
-                <w:rFonts w:ascii="Times New Roman" w:hAnsi="Times New Roman" w:cs="Times New Roman"/>
-                <w:sz w:val="24"/>
-                <w:szCs w:val="24"/>
-              </w:rPr>
-              <w:t xml:space="preserve"> </w:t>
+            <w:r>
+              <w:rPr>
+                <w:rFonts w:ascii="Times New Roman" w:hAnsi="Times New Roman" w:cs="Times New Roman"/>
+                <w:sz w:val="24"/>
+                <w:szCs w:val="24"/>
+              </w:rPr>
+              <w:t xml:space="preserve">rint </w:t>
             </w:r>
             <w:r>
               <w:rPr>
@@ -8653,8 +8663,10 @@
                 <w:szCs w:val="24"/>
                 <w:lang w:val="en-US"/>
               </w:rPr>
-              <w:t>Distributor</w:t>
-            </w:r>
+              <w:t>Retailer</w:t>
+            </w:r>
+            <w:bookmarkStart w:id="0" w:name="_GoBack"/>
+            <w:bookmarkEnd w:id="0"/>
             <w:r>
               <w:rPr>
                 <w:rFonts w:ascii="Times New Roman" w:hAnsi="Times New Roman" w:cs="Times New Roman"/>
@@ -8759,10 +8771,7 @@
         </w:tc>
       </w:tr>
     </w:tbl>
-    <w:p>
-      <w:bookmarkStart w:id="0" w:name="_GoBack"/>
-      <w:bookmarkEnd w:id="0"/>
-    </w:p>
+    <w:p/>
     <w:sectPr>
       <w:pgSz w:w="11906" w:h="16838"/>
       <w:pgMar w:top="1440" w:right="1440" w:bottom="1440" w:left="1440" w:header="708" w:footer="708" w:gutter="0"/>
@@ -11723,7 +11732,7 @@
         <w:rFonts w:asciiTheme="minorHAnsi" w:eastAsiaTheme="minorHAnsi" w:hAnsiTheme="minorHAnsi" w:cstheme="minorBidi"/>
         <w:sz w:val="22"/>
         <w:szCs w:val="22"/>
-        <w:lang w:val="en-PK" w:eastAsia="en-US" w:bidi="ar-SA"/>
+        <w:lang w:eastAsia="en-US" w:bidi="ar-SA"/>
       </w:rPr>
     </w:rPrDefault>
     <w:pPrDefault>

</xml_diff>